<commit_message>
updated mountain_car RL-Studio results.docx
</commit_message>
<xml_diff>
--- a/RL_Unibotics/RL-Studio/mountain_car/results.docx
+++ b/RL_Unibotics/RL-Studio/mountain_car/results.docx
@@ -52,6 +52,7 @@
     <w:p>
       <w:pPr>
         <w:numPr>
+          <w:ilvl w:val="0"/>
           <w:numId w:val="0"/>
         </w:numPr>
         <w:spacing w:after="160" w:line="259" w:lineRule="auto"/>
@@ -275,6 +276,7 @@
     <w:p>
       <w:pPr>
         <w:numPr>
+          <w:ilvl w:val="0"/>
           <w:numId w:val="0"/>
         </w:numPr>
         <w:spacing w:after="160" w:line="259" w:lineRule="auto"/>
@@ -291,6 +293,7 @@
     <w:p>
       <w:pPr>
         <w:numPr>
+          <w:ilvl w:val="0"/>
           <w:numId w:val="0"/>
         </w:numPr>
         <w:spacing w:after="160" w:line="259" w:lineRule="auto"/>
@@ -362,18 +365,7 @@
           <w:szCs w:val="24"/>
           <w:lang w:val="es-ES"/>
         </w:rPr>
-        <w:t xml:space="preserve">experimentes were carried out with a bug that avoided tha agent to learn. It was discovered </w:t>
-      </w:r>
-      <w:r>
-        <w:rPr>
-          <w:rFonts w:hint="default"/>
-          <w:b w:val="0"/>
-          <w:bCs w:val="0"/>
-          <w:sz w:val="24"/>
-          <w:szCs w:val="24"/>
-          <w:lang w:val="es-ES"/>
-        </w:rPr>
-        <w:t>analysing the q_table progress (almost none).</w:t>
+        <w:t>experimentes were carried out with a bug that avoided tha agent to learn. It was discovered analysing the q_table progress (almost none).</w:t>
       </w:r>
     </w:p>
     <w:p>
@@ -463,6 +455,7 @@
     <w:p>
       <w:pPr>
         <w:numPr>
+          <w:ilvl w:val="0"/>
           <w:numId w:val="0"/>
         </w:numPr>
         <w:ind w:leftChars="0" w:firstLine="708" w:firstLineChars="0"/>
@@ -514,6 +507,7 @@
     <w:p>
       <w:pPr>
         <w:numPr>
+          <w:ilvl w:val="0"/>
           <w:numId w:val="0"/>
         </w:numPr>
         <w:ind w:leftChars="0" w:firstLine="708" w:firstLineChars="0"/>
@@ -553,6 +547,7 @@
     <w:p>
       <w:pPr>
         <w:numPr>
+          <w:ilvl w:val="0"/>
           <w:numId w:val="0"/>
         </w:numPr>
         <w:ind w:leftChars="0" w:firstLine="708" w:firstLineChars="0"/>
@@ -624,6 +619,7 @@
     <w:p>
       <w:pPr>
         <w:numPr>
+          <w:ilvl w:val="0"/>
           <w:numId w:val="0"/>
         </w:numPr>
         <w:ind w:firstLine="708" w:firstLineChars="0"/>
@@ -795,46 +791,228 @@
         </w:rPr>
         <w:t xml:space="preserve">Increase the number of episodes per run to 300 </w:t>
       </w:r>
+    </w:p>
+    <w:p>
+      <w:pPr>
+        <w:numPr>
+          <w:ilvl w:val="0"/>
+          <w:numId w:val="0"/>
+        </w:numPr>
+        <w:ind w:left="708" w:leftChars="0" w:firstLine="0" w:firstLineChars="0"/>
+        <w:rPr>
+          <w:rFonts w:hint="default"/>
+          <w:lang w:val="es-ES"/>
+        </w:rPr>
+      </w:pPr>
+      <w:r>
+        <w:rPr>
+          <w:rFonts w:hint="default"/>
+          <w:lang w:val="es-ES"/>
+        </w:rPr>
+        <w:t>With this configuration, we can reduce the risk of creating a dumb agent (two actions applied in the same step may lead to different next states). However, we increased again the number of states, so we must leave the agent learning much more time. Since we are getting older and we don´t want to invest too much time, we increased the experiment velocity reducing the time from action to action and reducing also the intesity of them. In this way, the episodes are shorter but the agent still needs to perform a consecutive not trivial correct actions to reach the goal.</w:t>
+      </w:r>
+    </w:p>
+    <w:p>
+      <w:pPr>
+        <w:numPr>
+          <w:ilvl w:val="0"/>
+          <w:numId w:val="0"/>
+        </w:numPr>
+        <w:ind w:left="708" w:leftChars="0" w:firstLine="0" w:firstLineChars="0"/>
+        <w:rPr>
+          <w:rFonts w:hint="default"/>
+          <w:lang w:val="es-ES"/>
+        </w:rPr>
+      </w:pPr>
+    </w:p>
+    <w:p>
+      <w:pPr>
+        <w:numPr>
+          <w:ilvl w:val="0"/>
+          <w:numId w:val="0"/>
+        </w:numPr>
+        <w:spacing w:after="160" w:line="259" w:lineRule="auto"/>
+        <w:rPr>
+          <w:rFonts w:hint="default"/>
+          <w:b/>
+          <w:bCs/>
+          <w:sz w:val="32"/>
+          <w:szCs w:val="32"/>
+          <w:lang w:val="es-ES"/>
+        </w:rPr>
+      </w:pPr>
+      <w:r>
+        <w:rPr>
+          <w:rFonts w:hint="default"/>
+          <w:b/>
+          <w:bCs/>
+          <w:sz w:val="32"/>
+          <w:szCs w:val="32"/>
+          <w:lang w:val="es-ES"/>
+        </w:rPr>
+        <w:t>Final results</w:t>
+      </w:r>
+    </w:p>
+    <w:p>
+      <w:pPr>
+        <w:numPr>
+          <w:ilvl w:val="0"/>
+          <w:numId w:val="0"/>
+        </w:numPr>
+        <w:spacing w:after="160" w:line="259" w:lineRule="auto"/>
+        <w:rPr>
+          <w:rFonts w:hint="default"/>
+          <w:b/>
+          <w:bCs/>
+          <w:sz w:val="32"/>
+          <w:szCs w:val="32"/>
+          <w:lang w:val="es-ES"/>
+        </w:rPr>
+      </w:pPr>
+    </w:p>
+    <w:p>
+      <w:pPr>
+        <w:numPr>
+          <w:ilvl w:val="0"/>
+          <w:numId w:val="0"/>
+        </w:numPr>
+        <w:spacing w:after="160" w:line="259" w:lineRule="auto"/>
+      </w:pPr>
+      <w:r>
+        <w:drawing>
+          <wp:inline distT="0" distB="0" distL="114300" distR="114300">
+            <wp:extent cx="5398135" cy="1901825"/>
+            <wp:effectExtent l="0" t="0" r="12065" b="3175"/>
+            <wp:docPr id="2" name="Imagen 2"/>
+            <wp:cNvGraphicFramePr>
+              <a:graphicFrameLocks xmlns:a="http://schemas.openxmlformats.org/drawingml/2006/main" noChangeAspect="1"/>
+            </wp:cNvGraphicFramePr>
+            <a:graphic xmlns:a="http://schemas.openxmlformats.org/drawingml/2006/main">
+              <a:graphicData uri="http://schemas.openxmlformats.org/drawingml/2006/picture">
+                <pic:pic xmlns:pic="http://schemas.openxmlformats.org/drawingml/2006/picture">
+                  <pic:nvPicPr>
+                    <pic:cNvPr id="2" name="Imagen 2"/>
+                    <pic:cNvPicPr>
+                      <a:picLocks noChangeAspect="1"/>
+                    </pic:cNvPicPr>
+                  </pic:nvPicPr>
+                  <pic:blipFill>
+                    <a:blip r:embed="rId9"/>
+                    <a:stretch>
+                      <a:fillRect/>
+                    </a:stretch>
+                  </pic:blipFill>
+                  <pic:spPr>
+                    <a:xfrm>
+                      <a:off x="0" y="0"/>
+                      <a:ext cx="5398135" cy="1901825"/>
+                    </a:xfrm>
+                    <a:prstGeom prst="rect">
+                      <a:avLst/>
+                    </a:prstGeom>
+                    <a:noFill/>
+                    <a:ln>
+                      <a:noFill/>
+                    </a:ln>
+                  </pic:spPr>
+                </pic:pic>
+              </a:graphicData>
+            </a:graphic>
+          </wp:inline>
+        </w:drawing>
+      </w:r>
+    </w:p>
+    <w:p>
+      <w:pPr>
+        <w:numPr>
+          <w:ilvl w:val="0"/>
+          <w:numId w:val="0"/>
+        </w:numPr>
+        <w:spacing w:after="160" w:line="259" w:lineRule="auto"/>
+        <w:rPr>
+          <w:rFonts w:hint="default"/>
+          <w:lang w:val="es-ES"/>
+        </w:rPr>
+      </w:pPr>
+      <w:r>
+        <w:rPr>
+          <w:rFonts w:hint="default"/>
+          <w:lang w:val="es-ES"/>
+        </w:rPr>
+        <w:t>In the graph and the attached logs we can see how the algorithm is progresivelly learning how to reach the goal. To be precise, from the episode 170 onwards, the agent sistematically reach the goal more often and in less steps.</w:t>
+      </w:r>
+    </w:p>
+    <w:p>
+      <w:pPr>
+        <w:numPr>
+          <w:ilvl w:val="0"/>
+          <w:numId w:val="0"/>
+        </w:numPr>
+        <w:spacing w:after="160" w:line="259" w:lineRule="auto"/>
+        <w:rPr>
+          <w:rFonts w:hint="default"/>
+          <w:lang w:val="es-ES"/>
+        </w:rPr>
+      </w:pPr>
+      <w:r>
+        <w:rPr>
+          <w:rFonts w:hint="default"/>
+          <w:lang w:val="es-ES"/>
+        </w:rPr>
+        <w:object>
+          <v:shape id="_x0000_i1027" o:spt="75" type="#_x0000_t75" style="height:66pt;width:72.75pt;" o:ole="t" filled="f" o:preferrelative="t" stroked="f" coordsize="21600,21600">
+            <v:fill on="f" focussize="0,0"/>
+            <v:stroke on="f"/>
+            <v:imagedata r:id="rId11" o:title=""/>
+            <o:lock v:ext="edit" aspectratio="t"/>
+            <w10:wrap type="none"/>
+            <w10:anchorlock/>
+          </v:shape>
+          <o:OLEObject Type="Embed" ProgID="Package" ShapeID="_x0000_i1027" DrawAspect="Icon" ObjectID="_1468075725" r:id="rId10">
+            <o:LockedField>false</o:LockedField>
+          </o:OLEObject>
+        </w:object>
+      </w:r>
+      <w:r>
+        <w:rPr>
+          <w:rFonts w:hint="default"/>
+          <w:lang w:val="es-ES"/>
+        </w:rPr>
+        <w:object>
+          <v:shape id="_x0000_i1028" o:spt="75" type="#_x0000_t75" style="height:66pt;width:72.75pt;" o:ole="t" filled="f" o:preferrelative="t" stroked="f" coordsize="21600,21600">
+            <v:fill on="f" focussize="0,0"/>
+            <v:stroke on="f"/>
+            <v:imagedata r:id="rId13" o:title=""/>
+            <o:lock v:ext="edit" aspectratio="t"/>
+            <w10:wrap type="none"/>
+            <w10:anchorlock/>
+          </v:shape>
+          <o:OLEObject Type="Embed" ProgID="Package" ShapeID="_x0000_i1028" DrawAspect="Icon" ObjectID="_1468075726" r:id="rId12">
+            <o:LockedField>false</o:LockedField>
+          </o:OLEObject>
+        </w:object>
+      </w:r>
+      <w:r>
+        <w:rPr>
+          <w:rFonts w:hint="default"/>
+          <w:lang w:val="es-ES"/>
+        </w:rPr>
+        <w:object>
+          <v:shape id="_x0000_i1029" o:spt="75" type="#_x0000_t75" style="height:66pt;width:72.75pt;" o:ole="t" filled="f" o:preferrelative="t" stroked="f" coordsize="21600,21600">
+            <v:fill on="f" focussize="0,0"/>
+            <v:stroke on="f"/>
+            <v:imagedata r:id="rId15" o:title=""/>
+            <o:lock v:ext="edit" aspectratio="t"/>
+            <w10:wrap type="none"/>
+            <w10:anchorlock/>
+          </v:shape>
+          <o:OLEObject Type="Embed" ProgID="Package" ShapeID="_x0000_i1029" DrawAspect="Icon" ObjectID="_1468075727" r:id="rId14">
+            <o:LockedField>false</o:LockedField>
+          </o:OLEObject>
+        </w:object>
+      </w:r>
       <w:bookmarkStart w:id="0" w:name="_GoBack"/>
       <w:bookmarkEnd w:id="0"/>
-    </w:p>
-    <w:p>
-      <w:pPr>
-        <w:numPr>
-          <w:numId w:val="0"/>
-        </w:numPr>
-        <w:ind w:left="708" w:leftChars="0" w:firstLine="0" w:firstLineChars="0"/>
-        <w:rPr>
-          <w:rFonts w:hint="default"/>
-          <w:lang w:val="es-ES"/>
-        </w:rPr>
-      </w:pPr>
-      <w:r>
-        <w:rPr>
-          <w:rFonts w:hint="default"/>
-          <w:lang w:val="es-ES"/>
-        </w:rPr>
-        <w:t>With this configuration, we can reduce the risk of creating a dumb agent (two actions applied in the same step may lead to different next states). However, we increased again the number of states, so we must leave the agent learning much more time. Since we are getting older and we don´t want to invest too much time, we increased the experiment velocity reducing the time from action to action and reducing also the intesity of them. In this way, the episodes are shorter but the agent still needs to perform a consecutive not trivial correct actions to reach the goal.</w:t>
-      </w:r>
-    </w:p>
-    <w:p>
-      <w:pPr>
-        <w:numPr>
-          <w:numId w:val="0"/>
-        </w:numPr>
-        <w:ind w:left="708" w:leftChars="0" w:firstLine="0" w:firstLineChars="0"/>
-        <w:rPr>
-          <w:rFonts w:hint="default"/>
-          <w:lang w:val="es-ES"/>
-        </w:rPr>
-      </w:pPr>
-    </w:p>
-    <w:p>
-      <w:pPr>
-        <w:rPr>
-          <w:color w:val="FF0000"/>
-        </w:rPr>
-      </w:pPr>
     </w:p>
     <w:sectPr>
       <w:pgSz w:w="11906" w:h="16838"/>
@@ -1263,7 +1441,7 @@
     <w:lsdException w:qFormat="1" w:unhideWhenUsed="0" w:uiPriority="10" w:semiHidden="0" w:name="Title"/>
     <w:lsdException w:uiPriority="99" w:name="Closing"/>
     <w:lsdException w:uiPriority="99" w:name="Signature"/>
-    <w:lsdException w:uiPriority="1" w:name="Default Paragraph Font"/>
+    <w:lsdException w:qFormat="1" w:uiPriority="1" w:name="Default Paragraph Font"/>
     <w:lsdException w:uiPriority="99" w:name="Body Text"/>
     <w:lsdException w:uiPriority="99" w:name="Body Text Indent"/>
     <w:lsdException w:uiPriority="99" w:name="List Continue"/>
@@ -1368,6 +1546,7 @@
     <w:name w:val="Default Paragraph Font"/>
     <w:semiHidden/>
     <w:unhideWhenUsed/>
+    <w:qFormat/>
     <w:uiPriority w:val="1"/>
   </w:style>
   <w:style w:type="table" w:default="1" w:styleId="3">
@@ -1445,6 +1624,7 @@
     <w:name w:val="Encabezado Car"/>
     <w:basedOn w:val="2"/>
     <w:link w:val="5"/>
+    <w:qFormat/>
     <w:uiPriority w:val="99"/>
   </w:style>
   <w:style w:type="character" w:customStyle="1" w:styleId="9">

</xml_diff>